<commit_message>
(Report) Data Set Description
</commit_message>
<xml_diff>
--- a/ReportTemplate.docx
+++ b/ReportTemplate.docx
@@ -5,23 +5,56 @@
     <w:p>
       <w:pPr>
         <w:pStyle w:val="Title"/>
-      </w:pPr>
-      <w:r>
-        <w:t>Report Title</w:t>
-      </w:r>
+        <w:jc w:val="center"/>
+      </w:pPr>
     </w:p>
     <w:p>
       <w:pPr>
-        <w:pStyle w:val="Subtitle"/>
-      </w:pPr>
-      <w:r>
-        <w:t>The Residuals</w:t>
-      </w:r>
+        <w:pStyle w:val="Title"/>
+        <w:jc w:val="center"/>
+      </w:pPr>
     </w:p>
     <w:p>
       <w:pPr>
+        <w:pStyle w:val="Title"/>
+        <w:jc w:val="center"/>
+      </w:pPr>
+      <w:r>
+        <w:t xml:space="preserve">Design &amp; </w:t>
+      </w:r>
+      <w:r>
+        <w:t>Implementation of 2 Visualisation Systems for Hik</w:t>
+      </w:r>
+      <w:r>
+        <w:t>ing</w:t>
+      </w:r>
+      <w:r>
+        <w:t xml:space="preserve"> Trails Data</w:t>
+      </w:r>
+    </w:p>
+    <w:p>
+      <w:pPr>
+        <w:jc w:val="center"/>
+      </w:pPr>
+    </w:p>
+    <w:p>
+      <w:pPr>
         <w:pStyle w:val="Subtitle"/>
-      </w:pPr>
+        <w:jc w:val="center"/>
+        <w:rPr>
+          <w:color w:val="auto"/>
+          <w:sz w:val="36"/>
+          <w:szCs w:val="36"/>
+        </w:rPr>
+      </w:pPr>
+      <w:r>
+        <w:rPr>
+          <w:color w:val="auto"/>
+          <w:sz w:val="36"/>
+          <w:szCs w:val="36"/>
+        </w:rPr>
+        <w:t>The Residuals</w:t>
+      </w:r>
     </w:p>
     <w:p>
       <w:pPr>
@@ -881,10 +914,79 @@
     </w:p>
     <w:p>
       <w:r>
-        <w:t>Include video link.</w:t>
-      </w:r>
-      <w:r>
+        <w:t>Video demonstration of each visualisation system can be found at the link below.</w:t>
+      </w:r>
+    </w:p>
+    <w:p>
+      <w:r>
+        <w:rPr>
+          <w:b/>
+          <w:bCs/>
+        </w:rPr>
+        <w:t>Zebra</w:t>
+      </w:r>
+      <w:r>
+        <w:rPr>
+          <w:b/>
+          <w:bCs/>
+        </w:rPr>
+        <w:t xml:space="preserve"> System</w:t>
+      </w:r>
+      <w:r>
+        <w:rPr>
+          <w:b/>
+          <w:bCs/>
+        </w:rPr>
+        <w:t>:</w:t>
+      </w:r>
+      <w:r>
+        <w:rPr>
+          <w:b/>
+          <w:bCs/>
+        </w:rPr>
         <w:t xml:space="preserve"> </w:t>
+      </w:r>
+      <w:r>
+        <w:rPr>
+          <w:highlight w:val="yellow"/>
+        </w:rPr>
+        <w:t>link</w:t>
+      </w:r>
+    </w:p>
+    <w:p>
+      <w:r>
+        <w:rPr>
+          <w:b/>
+          <w:bCs/>
+        </w:rPr>
+        <w:t>Giraffe</w:t>
+      </w:r>
+      <w:r>
+        <w:rPr>
+          <w:b/>
+          <w:bCs/>
+        </w:rPr>
+        <w:t xml:space="preserve"> System</w:t>
+      </w:r>
+      <w:r>
+        <w:rPr>
+          <w:b/>
+          <w:bCs/>
+        </w:rPr>
+        <w:t>:</w:t>
+      </w:r>
+      <w:r>
+        <w:rPr>
+          <w:b/>
+          <w:bCs/>
+        </w:rPr>
+        <w:t xml:space="preserve"> </w:t>
+      </w:r>
+      <w:r>
+        <w:rPr>
+          <w:highlight w:val="yellow"/>
+        </w:rPr>
+        <w:t>link</w:t>
       </w:r>
     </w:p>
     <w:p>
@@ -895,78 +997,515 @@
           <w:numId w:val="1"/>
         </w:numPr>
       </w:pPr>
-      <w:bookmarkStart w:id="1" w:name="_Toc77436483"/>
-      <w:r>
-        <w:t>Data Description</w:t>
-      </w:r>
-      <w:bookmarkEnd w:id="1"/>
+      <w:r>
+        <w:t>Data Set</w:t>
+      </w:r>
+      <w:r>
+        <w:t xml:space="preserve"> Description</w:t>
+      </w:r>
     </w:p>
     <w:p>
       <w:r>
-        <w:t>This is example text</w:t>
-      </w:r>
-      <w:r>
-        <w:t xml:space="preserve"> [1]</w:t>
+        <w:t xml:space="preserve">The Washington Hiking data set contains data </w:t>
+      </w:r>
+      <w:r>
+        <w:t xml:space="preserve">on </w:t>
+      </w:r>
+      <w:r>
+        <w:t>hiking trails in Washington</w:t>
+      </w:r>
+      <w:r>
+        <w:t xml:space="preserve"> State</w:t>
       </w:r>
       <w:r>
         <w:t xml:space="preserve">. </w:t>
       </w:r>
       <w:r>
-        <w:t>[100 words]</w:t>
+        <w:t>The data set c</w:t>
+      </w:r>
+      <w:r>
+        <w:t>ome</w:t>
+      </w:r>
+      <w:r>
+        <w:t>s</w:t>
+      </w:r>
+      <w:r>
+        <w:t xml:space="preserve"> </w:t>
+      </w:r>
+      <w:r>
+        <w:t xml:space="preserve">from the Tidy Tuesday </w:t>
+      </w:r>
+      <w:r>
+        <w:t xml:space="preserve">community </w:t>
+      </w:r>
+      <w:r>
+        <w:t xml:space="preserve">repository [1] and can be found at </w:t>
+      </w:r>
+      <w:hyperlink r:id="rId6" w:history="1">
+        <w:r>
+          <w:rPr>
+            <w:rStyle w:val="Hyperlink"/>
+          </w:rPr>
+          <w:t>https://github.com/rfordatascie</w:t>
+        </w:r>
+        <w:r>
+          <w:rPr>
+            <w:rStyle w:val="Hyperlink"/>
+          </w:rPr>
+          <w:t>n</w:t>
+        </w:r>
+        <w:r>
+          <w:rPr>
+            <w:rStyle w:val="Hyperlink"/>
+          </w:rPr>
+          <w:t>ce/tidytuesday/tree/master/data/2020/2020-11-24</w:t>
+        </w:r>
+      </w:hyperlink>
+      <w:r>
+        <w:t>.</w:t>
+      </w:r>
+      <w:r>
+        <w:t xml:space="preserve"> </w:t>
+      </w:r>
+      <w:r>
+        <w:t>It was obtained by scraping the Washington Trails Association website</w:t>
+      </w:r>
+      <w:r>
+        <w:t xml:space="preserve"> in November 2020 [2]</w:t>
+      </w:r>
+      <w:r>
+        <w:t>, however the data set is offline</w:t>
+      </w:r>
+      <w:r>
+        <w:t xml:space="preserve">. </w:t>
+      </w:r>
+      <w:r>
+        <w:t>The data set</w:t>
+      </w:r>
+      <w:r>
+        <w:t xml:space="preserve"> type</w:t>
+      </w:r>
+      <w:r>
+        <w:t xml:space="preserve"> is a</w:t>
+      </w:r>
+      <w:r>
+        <w:t xml:space="preserve"> 2-dimensional</w:t>
+      </w:r>
+      <w:r>
+        <w:t xml:space="preserve"> table,</w:t>
+      </w:r>
+      <w:r>
+        <w:t xml:space="preserve"> with static availability</w:t>
+      </w:r>
+      <w:r>
+        <w:t xml:space="preserve">. The data item </w:t>
+      </w:r>
+      <w:r>
+        <w:t xml:space="preserve">is a </w:t>
+      </w:r>
+      <w:r>
+        <w:t>hiking trail</w:t>
+      </w:r>
+      <w:r>
+        <w:t xml:space="preserve">, </w:t>
+      </w:r>
+      <w:r>
+        <w:t xml:space="preserve">which is </w:t>
+      </w:r>
+      <w:r>
+        <w:t>specifie</w:t>
+      </w:r>
+      <w:r>
+        <w:t>d</w:t>
+      </w:r>
+      <w:r>
+        <w:t xml:space="preserve"> by</w:t>
+      </w:r>
+      <w:r>
+        <w:t xml:space="preserve"> name. The</w:t>
+      </w:r>
+      <w:r>
+        <w:t xml:space="preserve"> </w:t>
+      </w:r>
+      <w:r>
+        <w:t xml:space="preserve">data </w:t>
+      </w:r>
+      <w:r>
+        <w:t>attributes are location, length, gain, highpoint,</w:t>
+      </w:r>
+      <w:r>
+        <w:t xml:space="preserve"> user</w:t>
+      </w:r>
+      <w:r>
+        <w:t xml:space="preserve"> </w:t>
+      </w:r>
+      <w:r>
+        <w:t>rating,</w:t>
+      </w:r>
+      <w:r>
+        <w:t xml:space="preserve"> and </w:t>
+      </w:r>
+      <w:r>
+        <w:t xml:space="preserve">trail </w:t>
+      </w:r>
+      <w:r>
+        <w:t xml:space="preserve">features. </w:t>
+      </w:r>
+      <w:r>
+        <w:t>Hike trail description</w:t>
+      </w:r>
+      <w:r>
+        <w:t xml:space="preserve"> is of tex</w:t>
+      </w:r>
+      <w:r>
+        <w:t>t</w:t>
+      </w:r>
+      <w:r>
+        <w:t xml:space="preserve"> data type</w:t>
+      </w:r>
+      <w:r>
+        <w:t xml:space="preserve"> [</w:t>
+      </w:r>
+      <w:r>
+        <w:t>3</w:t>
+      </w:r>
+      <w:r>
+        <w:t>]</w:t>
+      </w:r>
+      <w:r>
+        <w:t>.</w:t>
       </w:r>
     </w:p>
+    <w:tbl>
+      <w:tblPr>
+        <w:tblStyle w:val="GridTable1Light-Accent1"/>
+        <w:tblW w:w="0" w:type="auto"/>
+        <w:tblLook w:val="04A0" w:firstRow="1" w:lastRow="0" w:firstColumn="1" w:lastColumn="0" w:noHBand="0" w:noVBand="1"/>
+      </w:tblPr>
+      <w:tblGrid>
+        <w:gridCol w:w="3005"/>
+        <w:gridCol w:w="3005"/>
+        <w:gridCol w:w="3006"/>
+      </w:tblGrid>
+      <w:tr>
+        <w:trPr>
+          <w:cnfStyle w:val="100000000000" w:firstRow="1" w:lastRow="0" w:firstColumn="0" w:lastColumn="0" w:oddVBand="0" w:evenVBand="0" w:oddHBand="0" w:evenHBand="0" w:firstRowFirstColumn="0" w:firstRowLastColumn="0" w:lastRowFirstColumn="0" w:lastRowLastColumn="0"/>
+        </w:trPr>
+        <w:tc>
+          <w:tcPr>
+            <w:cnfStyle w:val="001000000000" w:firstRow="0" w:lastRow="0" w:firstColumn="1" w:lastColumn="0" w:oddVBand="0" w:evenVBand="0" w:oddHBand="0" w:evenHBand="0" w:firstRowFirstColumn="0" w:firstRowLastColumn="0" w:lastRowFirstColumn="0" w:lastRowLastColumn="0"/>
+            <w:tcW w:w="3005" w:type="dxa"/>
+          </w:tcPr>
+          <w:p>
+            <w:r>
+              <w:t>Attribute</w:t>
+            </w:r>
+          </w:p>
+        </w:tc>
+        <w:tc>
+          <w:tcPr>
+            <w:tcW w:w="3005" w:type="dxa"/>
+          </w:tcPr>
+          <w:p>
+            <w:pPr>
+              <w:cnfStyle w:val="100000000000" w:firstRow="1" w:lastRow="0" w:firstColumn="0" w:lastColumn="0" w:oddVBand="0" w:evenVBand="0" w:oddHBand="0" w:evenHBand="0" w:firstRowFirstColumn="0" w:firstRowLastColumn="0" w:lastRowFirstColumn="0" w:lastRowLastColumn="0"/>
+            </w:pPr>
+            <w:r>
+              <w:t>Attribute Type</w:t>
+            </w:r>
+          </w:p>
+        </w:tc>
+        <w:tc>
+          <w:tcPr>
+            <w:tcW w:w="3006" w:type="dxa"/>
+          </w:tcPr>
+          <w:p>
+            <w:pPr>
+              <w:cnfStyle w:val="100000000000" w:firstRow="1" w:lastRow="0" w:firstColumn="0" w:lastColumn="0" w:oddVBand="0" w:evenVBand="0" w:oddHBand="0" w:evenHBand="0" w:firstRowFirstColumn="0" w:firstRowLastColumn="0" w:lastRowFirstColumn="0" w:lastRowLastColumn="0"/>
+            </w:pPr>
+            <w:r>
+              <w:t>Ordering Direction</w:t>
+            </w:r>
+          </w:p>
+        </w:tc>
+      </w:tr>
+      <w:tr>
+        <w:tc>
+          <w:tcPr>
+            <w:cnfStyle w:val="001000000000" w:firstRow="0" w:lastRow="0" w:firstColumn="1" w:lastColumn="0" w:oddVBand="0" w:evenVBand="0" w:oddHBand="0" w:evenHBand="0" w:firstRowFirstColumn="0" w:firstRowLastColumn="0" w:lastRowFirstColumn="0" w:lastRowLastColumn="0"/>
+            <w:tcW w:w="3005" w:type="dxa"/>
+          </w:tcPr>
+          <w:p>
+            <w:pPr>
+              <w:rPr>
+                <w:b w:val="0"/>
+                <w:bCs w:val="0"/>
+              </w:rPr>
+            </w:pPr>
+            <w:r>
+              <w:rPr>
+                <w:b w:val="0"/>
+                <w:bCs w:val="0"/>
+              </w:rPr>
+              <w:t>location</w:t>
+            </w:r>
+          </w:p>
+        </w:tc>
+        <w:tc>
+          <w:tcPr>
+            <w:tcW w:w="3005" w:type="dxa"/>
+          </w:tcPr>
+          <w:p>
+            <w:pPr>
+              <w:cnfStyle w:val="000000000000" w:firstRow="0" w:lastRow="0" w:firstColumn="0" w:lastColumn="0" w:oddVBand="0" w:evenVBand="0" w:oddHBand="0" w:evenHBand="0" w:firstRowFirstColumn="0" w:firstRowLastColumn="0" w:lastRowFirstColumn="0" w:lastRowLastColumn="0"/>
+            </w:pPr>
+            <w:r>
+              <w:t>categorical</w:t>
+            </w:r>
+          </w:p>
+        </w:tc>
+        <w:tc>
+          <w:tcPr>
+            <w:tcW w:w="3006" w:type="dxa"/>
+          </w:tcPr>
+          <w:p>
+            <w:pPr>
+              <w:cnfStyle w:val="000000000000" w:firstRow="0" w:lastRow="0" w:firstColumn="0" w:lastColumn="0" w:oddVBand="0" w:evenVBand="0" w:oddHBand="0" w:evenHBand="0" w:firstRowFirstColumn="0" w:firstRowLastColumn="0" w:lastRowFirstColumn="0" w:lastRowLastColumn="0"/>
+            </w:pPr>
+            <w:r>
+              <w:t>-</w:t>
+            </w:r>
+          </w:p>
+        </w:tc>
+      </w:tr>
+      <w:tr>
+        <w:tc>
+          <w:tcPr>
+            <w:cnfStyle w:val="001000000000" w:firstRow="0" w:lastRow="0" w:firstColumn="1" w:lastColumn="0" w:oddVBand="0" w:evenVBand="0" w:oddHBand="0" w:evenHBand="0" w:firstRowFirstColumn="0" w:firstRowLastColumn="0" w:lastRowFirstColumn="0" w:lastRowLastColumn="0"/>
+            <w:tcW w:w="3005" w:type="dxa"/>
+          </w:tcPr>
+          <w:p>
+            <w:pPr>
+              <w:rPr>
+                <w:b w:val="0"/>
+                <w:bCs w:val="0"/>
+              </w:rPr>
+            </w:pPr>
+            <w:r>
+              <w:rPr>
+                <w:b w:val="0"/>
+                <w:bCs w:val="0"/>
+              </w:rPr>
+              <w:t>length</w:t>
+            </w:r>
+          </w:p>
+        </w:tc>
+        <w:tc>
+          <w:tcPr>
+            <w:tcW w:w="3005" w:type="dxa"/>
+          </w:tcPr>
+          <w:p>
+            <w:pPr>
+              <w:cnfStyle w:val="000000000000" w:firstRow="0" w:lastRow="0" w:firstColumn="0" w:lastColumn="0" w:oddVBand="0" w:evenVBand="0" w:oddHBand="0" w:evenHBand="0" w:firstRowFirstColumn="0" w:firstRowLastColumn="0" w:lastRowFirstColumn="0" w:lastRowLastColumn="0"/>
+            </w:pPr>
+            <w:r>
+              <w:t>quantitative</w:t>
+            </w:r>
+          </w:p>
+        </w:tc>
+        <w:tc>
+          <w:tcPr>
+            <w:tcW w:w="3006" w:type="dxa"/>
+          </w:tcPr>
+          <w:p>
+            <w:pPr>
+              <w:cnfStyle w:val="000000000000" w:firstRow="0" w:lastRow="0" w:firstColumn="0" w:lastColumn="0" w:oddVBand="0" w:evenVBand="0" w:oddHBand="0" w:evenHBand="0" w:firstRowFirstColumn="0" w:firstRowLastColumn="0" w:lastRowFirstColumn="0" w:lastRowLastColumn="0"/>
+            </w:pPr>
+            <w:r>
+              <w:t>sequential</w:t>
+            </w:r>
+          </w:p>
+        </w:tc>
+      </w:tr>
+      <w:tr>
+        <w:tc>
+          <w:tcPr>
+            <w:cnfStyle w:val="001000000000" w:firstRow="0" w:lastRow="0" w:firstColumn="1" w:lastColumn="0" w:oddVBand="0" w:evenVBand="0" w:oddHBand="0" w:evenHBand="0" w:firstRowFirstColumn="0" w:firstRowLastColumn="0" w:lastRowFirstColumn="0" w:lastRowLastColumn="0"/>
+            <w:tcW w:w="3005" w:type="dxa"/>
+          </w:tcPr>
+          <w:p>
+            <w:pPr>
+              <w:rPr>
+                <w:b w:val="0"/>
+                <w:bCs w:val="0"/>
+              </w:rPr>
+            </w:pPr>
+            <w:r>
+              <w:rPr>
+                <w:b w:val="0"/>
+                <w:bCs w:val="0"/>
+              </w:rPr>
+              <w:t>gain</w:t>
+            </w:r>
+          </w:p>
+        </w:tc>
+        <w:tc>
+          <w:tcPr>
+            <w:tcW w:w="3005" w:type="dxa"/>
+          </w:tcPr>
+          <w:p>
+            <w:pPr>
+              <w:cnfStyle w:val="000000000000" w:firstRow="0" w:lastRow="0" w:firstColumn="0" w:lastColumn="0" w:oddVBand="0" w:evenVBand="0" w:oddHBand="0" w:evenHBand="0" w:firstRowFirstColumn="0" w:firstRowLastColumn="0" w:lastRowFirstColumn="0" w:lastRowLastColumn="0"/>
+            </w:pPr>
+            <w:r>
+              <w:t>quantitative</w:t>
+            </w:r>
+          </w:p>
+        </w:tc>
+        <w:tc>
+          <w:tcPr>
+            <w:tcW w:w="3006" w:type="dxa"/>
+          </w:tcPr>
+          <w:p>
+            <w:pPr>
+              <w:cnfStyle w:val="000000000000" w:firstRow="0" w:lastRow="0" w:firstColumn="0" w:lastColumn="0" w:oddVBand="0" w:evenVBand="0" w:oddHBand="0" w:evenHBand="0" w:firstRowFirstColumn="0" w:firstRowLastColumn="0" w:lastRowFirstColumn="0" w:lastRowLastColumn="0"/>
+            </w:pPr>
+            <w:r>
+              <w:t>diverging</w:t>
+            </w:r>
+          </w:p>
+        </w:tc>
+      </w:tr>
+      <w:tr>
+        <w:tc>
+          <w:tcPr>
+            <w:cnfStyle w:val="001000000000" w:firstRow="0" w:lastRow="0" w:firstColumn="1" w:lastColumn="0" w:oddVBand="0" w:evenVBand="0" w:oddHBand="0" w:evenHBand="0" w:firstRowFirstColumn="0" w:firstRowLastColumn="0" w:lastRowFirstColumn="0" w:lastRowLastColumn="0"/>
+            <w:tcW w:w="3005" w:type="dxa"/>
+          </w:tcPr>
+          <w:p>
+            <w:pPr>
+              <w:rPr>
+                <w:b w:val="0"/>
+                <w:bCs w:val="0"/>
+              </w:rPr>
+            </w:pPr>
+            <w:r>
+              <w:rPr>
+                <w:b w:val="0"/>
+                <w:bCs w:val="0"/>
+              </w:rPr>
+              <w:t>highpoint</w:t>
+            </w:r>
+          </w:p>
+        </w:tc>
+        <w:tc>
+          <w:tcPr>
+            <w:tcW w:w="3005" w:type="dxa"/>
+          </w:tcPr>
+          <w:p>
+            <w:pPr>
+              <w:cnfStyle w:val="000000000000" w:firstRow="0" w:lastRow="0" w:firstColumn="0" w:lastColumn="0" w:oddVBand="0" w:evenVBand="0" w:oddHBand="0" w:evenHBand="0" w:firstRowFirstColumn="0" w:firstRowLastColumn="0" w:lastRowFirstColumn="0" w:lastRowLastColumn="0"/>
+            </w:pPr>
+            <w:r>
+              <w:t>quantitative</w:t>
+            </w:r>
+          </w:p>
+        </w:tc>
+        <w:tc>
+          <w:tcPr>
+            <w:tcW w:w="3006" w:type="dxa"/>
+          </w:tcPr>
+          <w:p>
+            <w:pPr>
+              <w:cnfStyle w:val="000000000000" w:firstRow="0" w:lastRow="0" w:firstColumn="0" w:lastColumn="0" w:oddVBand="0" w:evenVBand="0" w:oddHBand="0" w:evenHBand="0" w:firstRowFirstColumn="0" w:firstRowLastColumn="0" w:lastRowFirstColumn="0" w:lastRowLastColumn="0"/>
+            </w:pPr>
+            <w:r>
+              <w:t>diverging</w:t>
+            </w:r>
+          </w:p>
+        </w:tc>
+      </w:tr>
+      <w:tr>
+        <w:tc>
+          <w:tcPr>
+            <w:cnfStyle w:val="001000000000" w:firstRow="0" w:lastRow="0" w:firstColumn="1" w:lastColumn="0" w:oddVBand="0" w:evenVBand="0" w:oddHBand="0" w:evenHBand="0" w:firstRowFirstColumn="0" w:firstRowLastColumn="0" w:lastRowFirstColumn="0" w:lastRowLastColumn="0"/>
+            <w:tcW w:w="3005" w:type="dxa"/>
+          </w:tcPr>
+          <w:p>
+            <w:pPr>
+              <w:rPr>
+                <w:b w:val="0"/>
+                <w:bCs w:val="0"/>
+              </w:rPr>
+            </w:pPr>
+            <w:r>
+              <w:rPr>
+                <w:b w:val="0"/>
+                <w:bCs w:val="0"/>
+              </w:rPr>
+              <w:t>features</w:t>
+            </w:r>
+          </w:p>
+        </w:tc>
+        <w:tc>
+          <w:tcPr>
+            <w:tcW w:w="3005" w:type="dxa"/>
+          </w:tcPr>
+          <w:p>
+            <w:pPr>
+              <w:cnfStyle w:val="000000000000" w:firstRow="0" w:lastRow="0" w:firstColumn="0" w:lastColumn="0" w:oddVBand="0" w:evenVBand="0" w:oddHBand="0" w:evenHBand="0" w:firstRowFirstColumn="0" w:firstRowLastColumn="0" w:lastRowFirstColumn="0" w:lastRowLastColumn="0"/>
+            </w:pPr>
+            <w:r>
+              <w:t>categorical</w:t>
+            </w:r>
+          </w:p>
+        </w:tc>
+        <w:tc>
+          <w:tcPr>
+            <w:tcW w:w="3006" w:type="dxa"/>
+          </w:tcPr>
+          <w:p>
+            <w:pPr>
+              <w:keepNext/>
+              <w:cnfStyle w:val="000000000000" w:firstRow="0" w:lastRow="0" w:firstColumn="0" w:lastColumn="0" w:oddVBand="0" w:evenVBand="0" w:oddHBand="0" w:evenHBand="0" w:firstRowFirstColumn="0" w:firstRowLastColumn="0" w:lastRowFirstColumn="0" w:lastRowLastColumn="0"/>
+            </w:pPr>
+            <w:r>
+              <w:t>-</w:t>
+            </w:r>
+          </w:p>
+        </w:tc>
+      </w:tr>
+    </w:tbl>
     <w:p>
-      <w:r>
-        <w:t>Dataset type – multidimensional table (features is a list within the table)</w:t>
+      <w:pPr>
+        <w:pStyle w:val="Caption"/>
+        <w:jc w:val="center"/>
+      </w:pPr>
+      <w:r>
+        <w:t xml:space="preserve">Table </w:t>
+      </w:r>
+      <w:r>
+        <w:fldChar w:fldCharType="begin"/>
+      </w:r>
+      <w:r>
+        <w:instrText xml:space="preserve"> SEQ Table \* ARABIC </w:instrText>
+      </w:r>
+      <w:r>
+        <w:fldChar w:fldCharType="separate"/>
+      </w:r>
+      <w:r>
+        <w:rPr>
+          <w:noProof/>
+        </w:rPr>
+        <w:t>1</w:t>
+      </w:r>
+      <w:r>
+        <w:fldChar w:fldCharType="end"/>
+      </w:r>
+      <w:r>
+        <w:t>: Classification of Data Attributes</w:t>
       </w:r>
     </w:p>
-    <w:p>
-      <w:r>
-        <w:t>Dataset availability – static / offline</w:t>
-      </w:r>
-    </w:p>
-    <w:p>
-      <w:r>
-        <w:t>Data object – hike trails</w:t>
-      </w:r>
-    </w:p>
-    <w:p>
-      <w:r>
-        <w:t>Data item – name of trail</w:t>
-      </w:r>
-    </w:p>
-    <w:p>
-      <w:r>
-        <w:t>Attributes – location, length, gain, etc</w:t>
-      </w:r>
-    </w:p>
-    <w:p>
-      <w:r>
-        <w:t>Classify attributions: general location is categorical but not ordinal</w:t>
-      </w:r>
-    </w:p>
-    <w:p>
-      <w:r>
-        <w:t>Length, gain, highpoint – quantitative</w:t>
-      </w:r>
-    </w:p>
-    <w:p>
-      <w:r>
-        <w:t xml:space="preserve">Features </w:t>
-      </w:r>
-      <w:r>
-        <w:t>–</w:t>
-      </w:r>
-      <w:r>
-        <w:t xml:space="preserve"> categorical</w:t>
-      </w:r>
-    </w:p>
-    <w:p>
-      <w:r>
-        <w:t xml:space="preserve">Description – subjective explanation </w:t>
-      </w:r>
-    </w:p>
-    <w:p/>
     <w:p>
       <w:pPr>
         <w:pStyle w:val="Heading1"/>
@@ -975,11 +1514,11 @@
           <w:numId w:val="1"/>
         </w:numPr>
       </w:pPr>
-      <w:bookmarkStart w:id="2" w:name="_Toc77436484"/>
+      <w:bookmarkStart w:id="1" w:name="_Toc77436484"/>
       <w:r>
         <w:t>Visualisation Objective</w:t>
       </w:r>
-      <w:bookmarkEnd w:id="2"/>
+      <w:bookmarkEnd w:id="1"/>
     </w:p>
     <w:p>
       <w:r>
@@ -1136,11 +1675,11 @@
           <w:numId w:val="1"/>
         </w:numPr>
       </w:pPr>
-      <w:bookmarkStart w:id="3" w:name="_Toc77436485"/>
+      <w:bookmarkStart w:id="2" w:name="_Toc77436485"/>
       <w:r>
         <w:t>System Implementation</w:t>
       </w:r>
-      <w:bookmarkEnd w:id="3"/>
+      <w:bookmarkEnd w:id="2"/>
     </w:p>
     <w:p>
       <w:r>
@@ -1164,11 +1703,11 @@
           <w:numId w:val="1"/>
         </w:numPr>
       </w:pPr>
-      <w:bookmarkStart w:id="4" w:name="_Toc77436486"/>
+      <w:bookmarkStart w:id="3" w:name="_Toc77436486"/>
       <w:r>
         <w:t>Design Comparison</w:t>
       </w:r>
-      <w:bookmarkEnd w:id="4"/>
+      <w:bookmarkEnd w:id="3"/>
     </w:p>
     <w:p>
       <w:r>
@@ -1183,11 +1722,12 @@
           <w:numId w:val="1"/>
         </w:numPr>
       </w:pPr>
-      <w:bookmarkStart w:id="5" w:name="_Toc77436487"/>
-      <w:r>
+      <w:bookmarkStart w:id="4" w:name="_Toc77436487"/>
+      <w:r>
+        <w:lastRenderedPageBreak/>
         <w:t>User Evaluation</w:t>
       </w:r>
-      <w:bookmarkEnd w:id="5"/>
+      <w:bookmarkEnd w:id="4"/>
     </w:p>
     <w:p>
       <w:r>
@@ -1202,12 +1742,11 @@
           <w:numId w:val="1"/>
         </w:numPr>
       </w:pPr>
-      <w:bookmarkStart w:id="6" w:name="_Toc77436488"/>
-      <w:r>
-        <w:lastRenderedPageBreak/>
+      <w:bookmarkStart w:id="5" w:name="_Toc77436488"/>
+      <w:r>
         <w:t>Future Work</w:t>
       </w:r>
-      <w:bookmarkEnd w:id="6"/>
+      <w:bookmarkEnd w:id="5"/>
       <w:r>
         <w:t xml:space="preserve"> </w:t>
       </w:r>
@@ -1244,12 +1783,12 @@
           <w:numId w:val="2"/>
         </w:numPr>
       </w:pPr>
-      <w:bookmarkStart w:id="7" w:name="_Toc77436489"/>
+      <w:bookmarkStart w:id="6" w:name="_Toc77436489"/>
       <w:r>
         <w:lastRenderedPageBreak/>
         <w:t>Appendix</w:t>
       </w:r>
-      <w:bookmarkEnd w:id="7"/>
+      <w:bookmarkEnd w:id="6"/>
       <w:r>
         <w:t xml:space="preserve"> </w:t>
       </w:r>
@@ -1272,7 +1811,7 @@
         <w:br w:type="page"/>
       </w:r>
     </w:p>
-    <w:bookmarkStart w:id="8" w:name="_Toc77436490" w:displacedByCustomXml="next"/>
+    <w:bookmarkStart w:id="7" w:name="_Toc77436490" w:displacedByCustomXml="next"/>
     <w:sdt>
       <w:sdtPr>
         <w:rPr>
@@ -1296,7 +1835,7 @@
           <w:r>
             <w:t>Bibliography</w:t>
           </w:r>
-          <w:bookmarkEnd w:id="8"/>
+          <w:bookmarkEnd w:id="7"/>
         </w:p>
         <w:sdt>
           <w:sdtPr>
@@ -1307,9 +1846,149 @@
           <w:sdtContent>
             <w:p>
               <w:r>
-                <w:t>[1] Example reference</w:t>
+                <w:t xml:space="preserve">[1] </w:t>
+              </w:r>
+              <w:r>
+                <w:t>Thomas Mock (2021). Tidy Tuesday: A weekly data project aimed at the R ecosystem. </w:t>
+              </w:r>
+              <w:hyperlink r:id="rId7" w:history="1">
+                <w:r>
+                  <w:rPr>
+                    <w:rStyle w:val="Hyperlink"/>
+                    <w:rFonts w:cstheme="minorHAnsi"/>
+                  </w:rPr>
+                  <w:t>https://github.com/rfordatascience/tid</w:t>
+                </w:r>
+                <w:r>
+                  <w:rPr>
+                    <w:rStyle w:val="Hyperlink"/>
+                    <w:rFonts w:cstheme="minorHAnsi"/>
+                  </w:rPr>
+                  <w:t>y</w:t>
+                </w:r>
+                <w:r>
+                  <w:rPr>
+                    <w:rStyle w:val="Hyperlink"/>
+                    <w:rFonts w:cstheme="minorHAnsi"/>
+                  </w:rPr>
+                  <w:t>tuesday</w:t>
+                </w:r>
+              </w:hyperlink>
+              <w:r>
+                <w:t>.</w:t>
+              </w:r>
+              <w:r>
+                <w:t xml:space="preserve"> </w:t>
               </w:r>
             </w:p>
+            <w:p>
+              <w:pPr>
+                <w:rPr>
+                  <w:rFonts w:ascii="Times New Roman" w:eastAsia="Times New Roman" w:hAnsi="Times New Roman" w:cs="Times New Roman"/>
+                  <w:sz w:val="24"/>
+                  <w:szCs w:val="24"/>
+                  <w:lang w:eastAsia="en-GB"/>
+                </w:rPr>
+              </w:pPr>
+              <w:r>
+                <w:t xml:space="preserve">[2] </w:t>
+              </w:r>
+              <w:r>
+                <w:rPr>
+                  <w:rFonts w:ascii="Times New Roman" w:eastAsia="Times New Roman" w:hAnsi="Times New Roman" w:cs="Times New Roman"/>
+                  <w:i/>
+                  <w:iCs/>
+                  <w:sz w:val="24"/>
+                  <w:szCs w:val="24"/>
+                  <w:lang w:eastAsia="en-GB"/>
+                </w:rPr>
+                <w:t>tidytuesday/data/2020/2020-11-24 at master · rfordatascience/tidytuesday</w:t>
+              </w:r>
+              <w:r>
+                <w:rPr>
+                  <w:rFonts w:ascii="Times New Roman" w:eastAsia="Times New Roman" w:hAnsi="Times New Roman" w:cs="Times New Roman"/>
+                  <w:sz w:val="24"/>
+                  <w:szCs w:val="24"/>
+                  <w:lang w:eastAsia="en-GB"/>
+                </w:rPr>
+                <w:t>. (n.d.). Retrieved July 21, 2021, from https://github.com/rfordatascience/tidytuesday/tree/master/data/2020/2020-11-24</w:t>
+              </w:r>
+            </w:p>
+            <w:p>
+              <w:pPr>
+                <w:rPr>
+                  <w:rFonts w:eastAsia="Times New Roman"/>
+                  <w:lang w:eastAsia="en-GB"/>
+                </w:rPr>
+              </w:pPr>
+              <w:r>
+                <w:t>[</w:t>
+              </w:r>
+              <w:r>
+                <w:t>3</w:t>
+              </w:r>
+              <w:r>
+                <w:t xml:space="preserve">] </w:t>
+              </w:r>
+              <w:r>
+                <w:rPr>
+                  <w:rFonts w:eastAsia="Times New Roman"/>
+                  <w:i/>
+                  <w:iCs/>
+                  <w:lang w:eastAsia="en-GB"/>
+                </w:rPr>
+                <w:t>TEXT data type - IBM Documentation</w:t>
+              </w:r>
+              <w:r>
+                <w:rPr>
+                  <w:rFonts w:eastAsia="Times New Roman"/>
+                  <w:lang w:eastAsia="en-GB"/>
+                </w:rPr>
+                <w:t xml:space="preserve">. (n.d.). Retrieved July 21, 2021, from </w:t>
+              </w:r>
+              <w:hyperlink r:id="rId8" w:history="1">
+                <w:r>
+                  <w:rPr>
+                    <w:rStyle w:val="Hyperlink"/>
+                    <w:rFonts w:eastAsia="Times New Roman" w:cstheme="minorHAnsi"/>
+                    <w:lang w:eastAsia="en-GB"/>
+                  </w:rPr>
+                  <w:t>https://www.ibm.com/docs/en/informix-servers/12.10?topic=types-text-data-type</w:t>
+                </w:r>
+              </w:hyperlink>
+            </w:p>
+            <w:p>
+              <w:pPr>
+                <w:rPr>
+                  <w:rFonts w:eastAsia="Times New Roman"/>
+                  <w:lang w:eastAsia="en-GB"/>
+                </w:rPr>
+              </w:pPr>
+              <w:r>
+                <w:rPr>
+                  <w:rFonts w:eastAsia="Times New Roman"/>
+                  <w:lang w:eastAsia="en-GB"/>
+                </w:rPr>
+                <w:t>[</w:t>
+              </w:r>
+              <w:r>
+                <w:rPr>
+                  <w:rFonts w:eastAsia="Times New Roman"/>
+                  <w:lang w:eastAsia="en-GB"/>
+                </w:rPr>
+                <w:t>4</w:t>
+              </w:r>
+              <w:r>
+                <w:rPr>
+                  <w:rFonts w:eastAsia="Times New Roman"/>
+                  <w:lang w:eastAsia="en-GB"/>
+                </w:rPr>
+                <w:t>]</w:t>
+              </w:r>
+            </w:p>
+            <w:p/>
+            <w:p/>
+            <w:p/>
           </w:sdtContent>
         </w:sdt>
       </w:sdtContent>
@@ -2254,7 +2933,6 @@
   <w:style w:type="character" w:default="1" w:styleId="DefaultParagraphFont">
     <w:name w:val="Default Paragraph Font"/>
     <w:uiPriority w:val="1"/>
-    <w:semiHidden/>
     <w:unhideWhenUsed/>
   </w:style>
   <w:style w:type="table" w:default="1" w:styleId="TableNormal">
@@ -2417,6 +3095,534 @@
       <w:color w:val="0563C1" w:themeColor="hyperlink"/>
       <w:u w:val="single"/>
     </w:rPr>
+  </w:style>
+  <w:style w:type="paragraph" w:styleId="NoSpacing">
+    <w:name w:val="No Spacing"/>
+    <w:uiPriority w:val="1"/>
+    <w:qFormat/>
+    <w:rsid w:val="00490DA9"/>
+    <w:pPr>
+      <w:spacing w:after="0" w:line="240" w:lineRule="auto"/>
+    </w:pPr>
+  </w:style>
+  <w:style w:type="character" w:styleId="UnresolvedMention">
+    <w:name w:val="Unresolved Mention"/>
+    <w:basedOn w:val="DefaultParagraphFont"/>
+    <w:uiPriority w:val="99"/>
+    <w:semiHidden/>
+    <w:unhideWhenUsed/>
+    <w:rsid w:val="006C3A89"/>
+    <w:rPr>
+      <w:color w:val="605E5C"/>
+      <w:shd w:val="clear" w:color="auto" w:fill="E1DFDD"/>
+    </w:rPr>
+  </w:style>
+  <w:style w:type="character" w:styleId="FollowedHyperlink">
+    <w:name w:val="FollowedHyperlink"/>
+    <w:basedOn w:val="DefaultParagraphFont"/>
+    <w:uiPriority w:val="99"/>
+    <w:semiHidden/>
+    <w:unhideWhenUsed/>
+    <w:rsid w:val="006C3A89"/>
+    <w:rPr>
+      <w:color w:val="954F72" w:themeColor="followedHyperlink"/>
+      <w:u w:val="single"/>
+    </w:rPr>
+  </w:style>
+  <w:style w:type="table" w:styleId="TableGrid">
+    <w:name w:val="Table Grid"/>
+    <w:basedOn w:val="TableNormal"/>
+    <w:uiPriority w:val="39"/>
+    <w:rsid w:val="00E76D50"/>
+    <w:pPr>
+      <w:spacing w:after="0" w:line="240" w:lineRule="auto"/>
+    </w:pPr>
+    <w:tblPr>
+      <w:tblBorders>
+        <w:top w:val="single" w:sz="4" w:space="0" w:color="auto"/>
+        <w:left w:val="single" w:sz="4" w:space="0" w:color="auto"/>
+        <w:bottom w:val="single" w:sz="4" w:space="0" w:color="auto"/>
+        <w:right w:val="single" w:sz="4" w:space="0" w:color="auto"/>
+        <w:insideH w:val="single" w:sz="4" w:space="0" w:color="auto"/>
+        <w:insideV w:val="single" w:sz="4" w:space="0" w:color="auto"/>
+      </w:tblBorders>
+    </w:tblPr>
+  </w:style>
+  <w:style w:type="table" w:styleId="PlainTable5">
+    <w:name w:val="Plain Table 5"/>
+    <w:basedOn w:val="TableNormal"/>
+    <w:uiPriority w:val="45"/>
+    <w:rsid w:val="00E76D50"/>
+    <w:pPr>
+      <w:spacing w:after="0" w:line="240" w:lineRule="auto"/>
+    </w:pPr>
+    <w:tblPr>
+      <w:tblStyleRowBandSize w:val="1"/>
+      <w:tblStyleColBandSize w:val="1"/>
+    </w:tblPr>
+    <w:tblStylePr w:type="firstRow">
+      <w:rPr>
+        <w:rFonts w:asciiTheme="majorHAnsi" w:eastAsiaTheme="majorEastAsia" w:hAnsiTheme="majorHAnsi" w:cstheme="majorBidi"/>
+        <w:i/>
+        <w:iCs/>
+        <w:sz w:val="26"/>
+      </w:rPr>
+      <w:tblPr/>
+      <w:tcPr>
+        <w:tcBorders>
+          <w:bottom w:val="single" w:sz="4" w:space="0" w:color="7F7F7F" w:themeColor="text1" w:themeTint="80"/>
+        </w:tcBorders>
+        <w:shd w:val="clear" w:color="auto" w:fill="FFFFFF" w:themeFill="background1"/>
+      </w:tcPr>
+    </w:tblStylePr>
+    <w:tblStylePr w:type="lastRow">
+      <w:rPr>
+        <w:rFonts w:asciiTheme="majorHAnsi" w:eastAsiaTheme="majorEastAsia" w:hAnsiTheme="majorHAnsi" w:cstheme="majorBidi"/>
+        <w:i/>
+        <w:iCs/>
+        <w:sz w:val="26"/>
+      </w:rPr>
+      <w:tblPr/>
+      <w:tcPr>
+        <w:tcBorders>
+          <w:top w:val="single" w:sz="4" w:space="0" w:color="7F7F7F" w:themeColor="text1" w:themeTint="80"/>
+        </w:tcBorders>
+        <w:shd w:val="clear" w:color="auto" w:fill="FFFFFF" w:themeFill="background1"/>
+      </w:tcPr>
+    </w:tblStylePr>
+    <w:tblStylePr w:type="firstCol">
+      <w:pPr>
+        <w:jc w:val="right"/>
+      </w:pPr>
+      <w:rPr>
+        <w:rFonts w:asciiTheme="majorHAnsi" w:eastAsiaTheme="majorEastAsia" w:hAnsiTheme="majorHAnsi" w:cstheme="majorBidi"/>
+        <w:i/>
+        <w:iCs/>
+        <w:sz w:val="26"/>
+      </w:rPr>
+      <w:tblPr/>
+      <w:tcPr>
+        <w:tcBorders>
+          <w:right w:val="single" w:sz="4" w:space="0" w:color="7F7F7F" w:themeColor="text1" w:themeTint="80"/>
+        </w:tcBorders>
+        <w:shd w:val="clear" w:color="auto" w:fill="FFFFFF" w:themeFill="background1"/>
+      </w:tcPr>
+    </w:tblStylePr>
+    <w:tblStylePr w:type="lastCol">
+      <w:rPr>
+        <w:rFonts w:asciiTheme="majorHAnsi" w:eastAsiaTheme="majorEastAsia" w:hAnsiTheme="majorHAnsi" w:cstheme="majorBidi"/>
+        <w:i/>
+        <w:iCs/>
+        <w:sz w:val="26"/>
+      </w:rPr>
+      <w:tblPr/>
+      <w:tcPr>
+        <w:tcBorders>
+          <w:left w:val="single" w:sz="4" w:space="0" w:color="7F7F7F" w:themeColor="text1" w:themeTint="80"/>
+        </w:tcBorders>
+        <w:shd w:val="clear" w:color="auto" w:fill="FFFFFF" w:themeFill="background1"/>
+      </w:tcPr>
+    </w:tblStylePr>
+    <w:tblStylePr w:type="band1Vert">
+      <w:tblPr/>
+      <w:tcPr>
+        <w:shd w:val="clear" w:color="auto" w:fill="F2F2F2" w:themeFill="background1" w:themeFillShade="F2"/>
+      </w:tcPr>
+    </w:tblStylePr>
+    <w:tblStylePr w:type="band1Horz">
+      <w:tblPr/>
+      <w:tcPr>
+        <w:shd w:val="clear" w:color="auto" w:fill="F2F2F2" w:themeFill="background1" w:themeFillShade="F2"/>
+      </w:tcPr>
+    </w:tblStylePr>
+    <w:tblStylePr w:type="neCell">
+      <w:tblPr/>
+      <w:tcPr>
+        <w:tcBorders>
+          <w:left w:val="nil"/>
+        </w:tcBorders>
+      </w:tcPr>
+    </w:tblStylePr>
+    <w:tblStylePr w:type="nwCell">
+      <w:tblPr/>
+      <w:tcPr>
+        <w:tcBorders>
+          <w:right w:val="nil"/>
+        </w:tcBorders>
+      </w:tcPr>
+    </w:tblStylePr>
+    <w:tblStylePr w:type="seCell">
+      <w:tblPr/>
+      <w:tcPr>
+        <w:tcBorders>
+          <w:left w:val="nil"/>
+        </w:tcBorders>
+      </w:tcPr>
+    </w:tblStylePr>
+    <w:tblStylePr w:type="swCell">
+      <w:tblPr/>
+      <w:tcPr>
+        <w:tcBorders>
+          <w:right w:val="nil"/>
+        </w:tcBorders>
+      </w:tcPr>
+    </w:tblStylePr>
+  </w:style>
+  <w:style w:type="table" w:styleId="GridTable3-Accent5">
+    <w:name w:val="Grid Table 3 Accent 5"/>
+    <w:basedOn w:val="TableNormal"/>
+    <w:uiPriority w:val="48"/>
+    <w:rsid w:val="00E76D50"/>
+    <w:pPr>
+      <w:spacing w:after="0" w:line="240" w:lineRule="auto"/>
+    </w:pPr>
+    <w:tblPr>
+      <w:tblStyleRowBandSize w:val="1"/>
+      <w:tblStyleColBandSize w:val="1"/>
+      <w:tblBorders>
+        <w:top w:val="single" w:sz="4" w:space="0" w:color="9CC2E5" w:themeColor="accent5" w:themeTint="99"/>
+        <w:left w:val="single" w:sz="4" w:space="0" w:color="9CC2E5" w:themeColor="accent5" w:themeTint="99"/>
+        <w:bottom w:val="single" w:sz="4" w:space="0" w:color="9CC2E5" w:themeColor="accent5" w:themeTint="99"/>
+        <w:right w:val="single" w:sz="4" w:space="0" w:color="9CC2E5" w:themeColor="accent5" w:themeTint="99"/>
+        <w:insideH w:val="single" w:sz="4" w:space="0" w:color="9CC2E5" w:themeColor="accent5" w:themeTint="99"/>
+        <w:insideV w:val="single" w:sz="4" w:space="0" w:color="9CC2E5" w:themeColor="accent5" w:themeTint="99"/>
+      </w:tblBorders>
+    </w:tblPr>
+    <w:tblStylePr w:type="firstRow">
+      <w:rPr>
+        <w:b/>
+        <w:bCs/>
+      </w:rPr>
+      <w:tblPr/>
+      <w:tcPr>
+        <w:tcBorders>
+          <w:top w:val="nil"/>
+          <w:left w:val="nil"/>
+          <w:right w:val="nil"/>
+          <w:insideH w:val="nil"/>
+          <w:insideV w:val="nil"/>
+        </w:tcBorders>
+        <w:shd w:val="clear" w:color="auto" w:fill="FFFFFF" w:themeFill="background1"/>
+      </w:tcPr>
+    </w:tblStylePr>
+    <w:tblStylePr w:type="lastRow">
+      <w:rPr>
+        <w:b/>
+        <w:bCs/>
+      </w:rPr>
+      <w:tblPr/>
+      <w:tcPr>
+        <w:tcBorders>
+          <w:left w:val="nil"/>
+          <w:bottom w:val="nil"/>
+          <w:right w:val="nil"/>
+          <w:insideH w:val="nil"/>
+          <w:insideV w:val="nil"/>
+        </w:tcBorders>
+        <w:shd w:val="clear" w:color="auto" w:fill="FFFFFF" w:themeFill="background1"/>
+      </w:tcPr>
+    </w:tblStylePr>
+    <w:tblStylePr w:type="firstCol">
+      <w:pPr>
+        <w:jc w:val="right"/>
+      </w:pPr>
+      <w:rPr>
+        <w:i/>
+        <w:iCs/>
+      </w:rPr>
+      <w:tblPr/>
+      <w:tcPr>
+        <w:tcBorders>
+          <w:top w:val="nil"/>
+          <w:left w:val="nil"/>
+          <w:bottom w:val="nil"/>
+          <w:insideH w:val="nil"/>
+          <w:insideV w:val="nil"/>
+        </w:tcBorders>
+        <w:shd w:val="clear" w:color="auto" w:fill="FFFFFF" w:themeFill="background1"/>
+      </w:tcPr>
+    </w:tblStylePr>
+    <w:tblStylePr w:type="lastCol">
+      <w:rPr>
+        <w:i/>
+        <w:iCs/>
+      </w:rPr>
+      <w:tblPr/>
+      <w:tcPr>
+        <w:tcBorders>
+          <w:top w:val="nil"/>
+          <w:bottom w:val="nil"/>
+          <w:right w:val="nil"/>
+          <w:insideH w:val="nil"/>
+          <w:insideV w:val="nil"/>
+        </w:tcBorders>
+        <w:shd w:val="clear" w:color="auto" w:fill="FFFFFF" w:themeFill="background1"/>
+      </w:tcPr>
+    </w:tblStylePr>
+    <w:tblStylePr w:type="band1Vert">
+      <w:tblPr/>
+      <w:tcPr>
+        <w:shd w:val="clear" w:color="auto" w:fill="DEEAF6" w:themeFill="accent5" w:themeFillTint="33"/>
+      </w:tcPr>
+    </w:tblStylePr>
+    <w:tblStylePr w:type="band1Horz">
+      <w:tblPr/>
+      <w:tcPr>
+        <w:shd w:val="clear" w:color="auto" w:fill="DEEAF6" w:themeFill="accent5" w:themeFillTint="33"/>
+      </w:tcPr>
+    </w:tblStylePr>
+    <w:tblStylePr w:type="neCell">
+      <w:tblPr/>
+      <w:tcPr>
+        <w:tcBorders>
+          <w:bottom w:val="single" w:sz="4" w:space="0" w:color="9CC2E5" w:themeColor="accent5" w:themeTint="99"/>
+        </w:tcBorders>
+      </w:tcPr>
+    </w:tblStylePr>
+    <w:tblStylePr w:type="nwCell">
+      <w:tblPr/>
+      <w:tcPr>
+        <w:tcBorders>
+          <w:bottom w:val="single" w:sz="4" w:space="0" w:color="9CC2E5" w:themeColor="accent5" w:themeTint="99"/>
+        </w:tcBorders>
+      </w:tcPr>
+    </w:tblStylePr>
+    <w:tblStylePr w:type="seCell">
+      <w:tblPr/>
+      <w:tcPr>
+        <w:tcBorders>
+          <w:top w:val="single" w:sz="4" w:space="0" w:color="9CC2E5" w:themeColor="accent5" w:themeTint="99"/>
+        </w:tcBorders>
+      </w:tcPr>
+    </w:tblStylePr>
+    <w:tblStylePr w:type="swCell">
+      <w:tblPr/>
+      <w:tcPr>
+        <w:tcBorders>
+          <w:top w:val="single" w:sz="4" w:space="0" w:color="9CC2E5" w:themeColor="accent5" w:themeTint="99"/>
+        </w:tcBorders>
+      </w:tcPr>
+    </w:tblStylePr>
+  </w:style>
+  <w:style w:type="paragraph" w:styleId="Caption">
+    <w:name w:val="caption"/>
+    <w:basedOn w:val="Normal"/>
+    <w:next w:val="Normal"/>
+    <w:uiPriority w:val="35"/>
+    <w:unhideWhenUsed/>
+    <w:qFormat/>
+    <w:rsid w:val="00B51189"/>
+    <w:pPr>
+      <w:spacing w:after="200" w:line="240" w:lineRule="auto"/>
+    </w:pPr>
+    <w:rPr>
+      <w:i/>
+      <w:iCs/>
+      <w:color w:val="44546A" w:themeColor="text2"/>
+      <w:sz w:val="18"/>
+      <w:szCs w:val="18"/>
+    </w:rPr>
+  </w:style>
+  <w:style w:type="table" w:styleId="GridTable6Colorful-Accent5">
+    <w:name w:val="Grid Table 6 Colorful Accent 5"/>
+    <w:basedOn w:val="TableNormal"/>
+    <w:uiPriority w:val="51"/>
+    <w:rsid w:val="00B51189"/>
+    <w:pPr>
+      <w:spacing w:after="0" w:line="240" w:lineRule="auto"/>
+    </w:pPr>
+    <w:rPr>
+      <w:color w:val="2E74B5" w:themeColor="accent5" w:themeShade="BF"/>
+    </w:rPr>
+    <w:tblPr>
+      <w:tblStyleRowBandSize w:val="1"/>
+      <w:tblStyleColBandSize w:val="1"/>
+      <w:tblBorders>
+        <w:top w:val="single" w:sz="4" w:space="0" w:color="9CC2E5" w:themeColor="accent5" w:themeTint="99"/>
+        <w:left w:val="single" w:sz="4" w:space="0" w:color="9CC2E5" w:themeColor="accent5" w:themeTint="99"/>
+        <w:bottom w:val="single" w:sz="4" w:space="0" w:color="9CC2E5" w:themeColor="accent5" w:themeTint="99"/>
+        <w:right w:val="single" w:sz="4" w:space="0" w:color="9CC2E5" w:themeColor="accent5" w:themeTint="99"/>
+        <w:insideH w:val="single" w:sz="4" w:space="0" w:color="9CC2E5" w:themeColor="accent5" w:themeTint="99"/>
+        <w:insideV w:val="single" w:sz="4" w:space="0" w:color="9CC2E5" w:themeColor="accent5" w:themeTint="99"/>
+      </w:tblBorders>
+    </w:tblPr>
+    <w:tblStylePr w:type="firstRow">
+      <w:rPr>
+        <w:b/>
+        <w:bCs/>
+      </w:rPr>
+      <w:tblPr/>
+      <w:tcPr>
+        <w:tcBorders>
+          <w:bottom w:val="single" w:sz="12" w:space="0" w:color="9CC2E5" w:themeColor="accent5" w:themeTint="99"/>
+        </w:tcBorders>
+      </w:tcPr>
+    </w:tblStylePr>
+    <w:tblStylePr w:type="lastRow">
+      <w:rPr>
+        <w:b/>
+        <w:bCs/>
+      </w:rPr>
+      <w:tblPr/>
+      <w:tcPr>
+        <w:tcBorders>
+          <w:top w:val="double" w:sz="4" w:space="0" w:color="9CC2E5" w:themeColor="accent5" w:themeTint="99"/>
+        </w:tcBorders>
+      </w:tcPr>
+    </w:tblStylePr>
+    <w:tblStylePr w:type="firstCol">
+      <w:rPr>
+        <w:b/>
+        <w:bCs/>
+      </w:rPr>
+    </w:tblStylePr>
+    <w:tblStylePr w:type="lastCol">
+      <w:rPr>
+        <w:b/>
+        <w:bCs/>
+      </w:rPr>
+    </w:tblStylePr>
+    <w:tblStylePr w:type="band1Vert">
+      <w:tblPr/>
+      <w:tcPr>
+        <w:shd w:val="clear" w:color="auto" w:fill="DEEAF6" w:themeFill="accent5" w:themeFillTint="33"/>
+      </w:tcPr>
+    </w:tblStylePr>
+    <w:tblStylePr w:type="band1Horz">
+      <w:tblPr/>
+      <w:tcPr>
+        <w:shd w:val="clear" w:color="auto" w:fill="DEEAF6" w:themeFill="accent5" w:themeFillTint="33"/>
+      </w:tcPr>
+    </w:tblStylePr>
+  </w:style>
+  <w:style w:type="table" w:styleId="GridTable6Colorful-Accent3">
+    <w:name w:val="Grid Table 6 Colorful Accent 3"/>
+    <w:basedOn w:val="TableNormal"/>
+    <w:uiPriority w:val="51"/>
+    <w:rsid w:val="009F67A9"/>
+    <w:pPr>
+      <w:spacing w:after="0" w:line="240" w:lineRule="auto"/>
+    </w:pPr>
+    <w:rPr>
+      <w:color w:val="7B7B7B" w:themeColor="accent3" w:themeShade="BF"/>
+    </w:rPr>
+    <w:tblPr>
+      <w:tblStyleRowBandSize w:val="1"/>
+      <w:tblStyleColBandSize w:val="1"/>
+      <w:tblBorders>
+        <w:top w:val="single" w:sz="4" w:space="0" w:color="C9C9C9" w:themeColor="accent3" w:themeTint="99"/>
+        <w:left w:val="single" w:sz="4" w:space="0" w:color="C9C9C9" w:themeColor="accent3" w:themeTint="99"/>
+        <w:bottom w:val="single" w:sz="4" w:space="0" w:color="C9C9C9" w:themeColor="accent3" w:themeTint="99"/>
+        <w:right w:val="single" w:sz="4" w:space="0" w:color="C9C9C9" w:themeColor="accent3" w:themeTint="99"/>
+        <w:insideH w:val="single" w:sz="4" w:space="0" w:color="C9C9C9" w:themeColor="accent3" w:themeTint="99"/>
+        <w:insideV w:val="single" w:sz="4" w:space="0" w:color="C9C9C9" w:themeColor="accent3" w:themeTint="99"/>
+      </w:tblBorders>
+    </w:tblPr>
+    <w:tblStylePr w:type="firstRow">
+      <w:rPr>
+        <w:b/>
+        <w:bCs/>
+      </w:rPr>
+      <w:tblPr/>
+      <w:tcPr>
+        <w:tcBorders>
+          <w:bottom w:val="single" w:sz="12" w:space="0" w:color="C9C9C9" w:themeColor="accent3" w:themeTint="99"/>
+        </w:tcBorders>
+      </w:tcPr>
+    </w:tblStylePr>
+    <w:tblStylePr w:type="lastRow">
+      <w:rPr>
+        <w:b/>
+        <w:bCs/>
+      </w:rPr>
+      <w:tblPr/>
+      <w:tcPr>
+        <w:tcBorders>
+          <w:top w:val="double" w:sz="4" w:space="0" w:color="C9C9C9" w:themeColor="accent3" w:themeTint="99"/>
+        </w:tcBorders>
+      </w:tcPr>
+    </w:tblStylePr>
+    <w:tblStylePr w:type="firstCol">
+      <w:rPr>
+        <w:b/>
+        <w:bCs/>
+      </w:rPr>
+    </w:tblStylePr>
+    <w:tblStylePr w:type="lastCol">
+      <w:rPr>
+        <w:b/>
+        <w:bCs/>
+      </w:rPr>
+    </w:tblStylePr>
+    <w:tblStylePr w:type="band1Vert">
+      <w:tblPr/>
+      <w:tcPr>
+        <w:shd w:val="clear" w:color="auto" w:fill="EDEDED" w:themeFill="accent3" w:themeFillTint="33"/>
+      </w:tcPr>
+    </w:tblStylePr>
+    <w:tblStylePr w:type="band1Horz">
+      <w:tblPr/>
+      <w:tcPr>
+        <w:shd w:val="clear" w:color="auto" w:fill="EDEDED" w:themeFill="accent3" w:themeFillTint="33"/>
+      </w:tcPr>
+    </w:tblStylePr>
+  </w:style>
+  <w:style w:type="table" w:styleId="GridTable1Light-Accent1">
+    <w:name w:val="Grid Table 1 Light Accent 1"/>
+    <w:basedOn w:val="TableNormal"/>
+    <w:uiPriority w:val="46"/>
+    <w:rsid w:val="009F67A9"/>
+    <w:pPr>
+      <w:spacing w:after="0" w:line="240" w:lineRule="auto"/>
+    </w:pPr>
+    <w:tblPr>
+      <w:tblStyleRowBandSize w:val="1"/>
+      <w:tblStyleColBandSize w:val="1"/>
+      <w:tblBorders>
+        <w:top w:val="single" w:sz="4" w:space="0" w:color="B4C6E7" w:themeColor="accent1" w:themeTint="66"/>
+        <w:left w:val="single" w:sz="4" w:space="0" w:color="B4C6E7" w:themeColor="accent1" w:themeTint="66"/>
+        <w:bottom w:val="single" w:sz="4" w:space="0" w:color="B4C6E7" w:themeColor="accent1" w:themeTint="66"/>
+        <w:right w:val="single" w:sz="4" w:space="0" w:color="B4C6E7" w:themeColor="accent1" w:themeTint="66"/>
+        <w:insideH w:val="single" w:sz="4" w:space="0" w:color="B4C6E7" w:themeColor="accent1" w:themeTint="66"/>
+        <w:insideV w:val="single" w:sz="4" w:space="0" w:color="B4C6E7" w:themeColor="accent1" w:themeTint="66"/>
+      </w:tblBorders>
+    </w:tblPr>
+    <w:tblStylePr w:type="firstRow">
+      <w:rPr>
+        <w:b/>
+        <w:bCs/>
+      </w:rPr>
+      <w:tblPr/>
+      <w:tcPr>
+        <w:tcBorders>
+          <w:bottom w:val="single" w:sz="12" w:space="0" w:color="8EAADB" w:themeColor="accent1" w:themeTint="99"/>
+        </w:tcBorders>
+      </w:tcPr>
+    </w:tblStylePr>
+    <w:tblStylePr w:type="lastRow">
+      <w:rPr>
+        <w:b/>
+        <w:bCs/>
+      </w:rPr>
+      <w:tblPr/>
+      <w:tcPr>
+        <w:tcBorders>
+          <w:top w:val="double" w:sz="2" w:space="0" w:color="8EAADB" w:themeColor="accent1" w:themeTint="99"/>
+        </w:tcBorders>
+      </w:tcPr>
+    </w:tblStylePr>
+    <w:tblStylePr w:type="firstCol">
+      <w:rPr>
+        <w:b/>
+        <w:bCs/>
+      </w:rPr>
+    </w:tblStylePr>
+    <w:tblStylePr w:type="lastCol">
+      <w:rPr>
+        <w:b/>
+        <w:bCs/>
+      </w:rPr>
+    </w:tblStylePr>
   </w:style>
 </w:styles>
 </file>

</xml_diff>

<commit_message>
(Report) Implementation + Demonstration
</commit_message>
<xml_diff>
--- a/ReportTemplate.docx
+++ b/ReportTemplate.docx
@@ -119,7 +119,7 @@
           <w:r>
             <w:fldChar w:fldCharType="separate"/>
           </w:r>
-          <w:hyperlink w:anchor="_Toc77436482" w:history="1">
+          <w:hyperlink w:anchor="_Toc77785937" w:history="1">
             <w:r>
               <w:rPr>
                 <w:rStyle w:val="Hyperlink"/>
@@ -161,7 +161,7 @@
                 <w:noProof/>
                 <w:webHidden/>
               </w:rPr>
-              <w:instrText xml:space="preserve"> PAGEREF _Toc77436482 \h </w:instrText>
+              <w:instrText xml:space="preserve"> PAGEREF _Toc77785937 \h </w:instrText>
             </w:r>
             <w:r>
               <w:rPr>
@@ -205,7 +205,7 @@
               <w:lang w:eastAsia="en-GB"/>
             </w:rPr>
           </w:pPr>
-          <w:hyperlink w:anchor="_Toc77436483" w:history="1">
+          <w:hyperlink w:anchor="_Toc77785938" w:history="1">
             <w:r>
               <w:rPr>
                 <w:rStyle w:val="Hyperlink"/>
@@ -226,7 +226,7 @@
                 <w:rStyle w:val="Hyperlink"/>
                 <w:noProof/>
               </w:rPr>
-              <w:t>Data Description</w:t>
+              <w:t>Data Set Description</w:t>
             </w:r>
             <w:r>
               <w:rPr>
@@ -247,7 +247,7 @@
                 <w:noProof/>
                 <w:webHidden/>
               </w:rPr>
-              <w:instrText xml:space="preserve"> PAGEREF _Toc77436483 \h </w:instrText>
+              <w:instrText xml:space="preserve"> PAGEREF _Toc77785938 \h </w:instrText>
             </w:r>
             <w:r>
               <w:rPr>
@@ -291,7 +291,7 @@
               <w:lang w:eastAsia="en-GB"/>
             </w:rPr>
           </w:pPr>
-          <w:hyperlink w:anchor="_Toc77436484" w:history="1">
+          <w:hyperlink w:anchor="_Toc77785939" w:history="1">
             <w:r>
               <w:rPr>
                 <w:rStyle w:val="Hyperlink"/>
@@ -333,7 +333,7 @@
                 <w:noProof/>
                 <w:webHidden/>
               </w:rPr>
-              <w:instrText xml:space="preserve"> PAGEREF _Toc77436484 \h </w:instrText>
+              <w:instrText xml:space="preserve"> PAGEREF _Toc77785939 \h </w:instrText>
             </w:r>
             <w:r>
               <w:rPr>
@@ -377,7 +377,7 @@
               <w:lang w:eastAsia="en-GB"/>
             </w:rPr>
           </w:pPr>
-          <w:hyperlink w:anchor="_Toc77436485" w:history="1">
+          <w:hyperlink w:anchor="_Toc77785940" w:history="1">
             <w:r>
               <w:rPr>
                 <w:rStyle w:val="Hyperlink"/>
@@ -419,7 +419,7 @@
                 <w:noProof/>
                 <w:webHidden/>
               </w:rPr>
-              <w:instrText xml:space="preserve"> PAGEREF _Toc77436485 \h </w:instrText>
+              <w:instrText xml:space="preserve"> PAGEREF _Toc77785940 \h </w:instrText>
             </w:r>
             <w:r>
               <w:rPr>
@@ -463,7 +463,7 @@
               <w:lang w:eastAsia="en-GB"/>
             </w:rPr>
           </w:pPr>
-          <w:hyperlink w:anchor="_Toc77436486" w:history="1">
+          <w:hyperlink w:anchor="_Toc77785941" w:history="1">
             <w:r>
               <w:rPr>
                 <w:rStyle w:val="Hyperlink"/>
@@ -505,7 +505,7 @@
                 <w:noProof/>
                 <w:webHidden/>
               </w:rPr>
-              <w:instrText xml:space="preserve"> PAGEREF _Toc77436486 \h </w:instrText>
+              <w:instrText xml:space="preserve"> PAGEREF _Toc77785941 \h </w:instrText>
             </w:r>
             <w:r>
               <w:rPr>
@@ -549,7 +549,7 @@
               <w:lang w:eastAsia="en-GB"/>
             </w:rPr>
           </w:pPr>
-          <w:hyperlink w:anchor="_Toc77436487" w:history="1">
+          <w:hyperlink w:anchor="_Toc77785942" w:history="1">
             <w:r>
               <w:rPr>
                 <w:rStyle w:val="Hyperlink"/>
@@ -591,7 +591,7 @@
                 <w:noProof/>
                 <w:webHidden/>
               </w:rPr>
-              <w:instrText xml:space="preserve"> PAGEREF _Toc77436487 \h </w:instrText>
+              <w:instrText xml:space="preserve"> PAGEREF _Toc77785942 \h </w:instrText>
             </w:r>
             <w:r>
               <w:rPr>
@@ -611,7 +611,7 @@
                 <w:noProof/>
                 <w:webHidden/>
               </w:rPr>
-              <w:t>3</w:t>
+              <w:t>4</w:t>
             </w:r>
             <w:r>
               <w:rPr>
@@ -635,7 +635,7 @@
               <w:lang w:eastAsia="en-GB"/>
             </w:rPr>
           </w:pPr>
-          <w:hyperlink w:anchor="_Toc77436488" w:history="1">
+          <w:hyperlink w:anchor="_Toc77785943" w:history="1">
             <w:r>
               <w:rPr>
                 <w:rStyle w:val="Hyperlink"/>
@@ -677,7 +677,7 @@
                 <w:noProof/>
                 <w:webHidden/>
               </w:rPr>
-              <w:instrText xml:space="preserve"> PAGEREF _Toc77436488 \h </w:instrText>
+              <w:instrText xml:space="preserve"> PAGEREF _Toc77785943 \h </w:instrText>
             </w:r>
             <w:r>
               <w:rPr>
@@ -697,7 +697,7 @@
                 <w:noProof/>
                 <w:webHidden/>
               </w:rPr>
-              <w:t>3</w:t>
+              <w:t>4</w:t>
             </w:r>
             <w:r>
               <w:rPr>
@@ -721,7 +721,7 @@
               <w:lang w:eastAsia="en-GB"/>
             </w:rPr>
           </w:pPr>
-          <w:hyperlink w:anchor="_Toc77436489" w:history="1">
+          <w:hyperlink w:anchor="_Toc77785944" w:history="1">
             <w:r>
               <w:rPr>
                 <w:rStyle w:val="Hyperlink"/>
@@ -763,7 +763,7 @@
                 <w:noProof/>
                 <w:webHidden/>
               </w:rPr>
-              <w:instrText xml:space="preserve"> PAGEREF _Toc77436489 \h </w:instrText>
+              <w:instrText xml:space="preserve"> PAGEREF _Toc77785944 \h </w:instrText>
             </w:r>
             <w:r>
               <w:rPr>
@@ -783,7 +783,7 @@
                 <w:noProof/>
                 <w:webHidden/>
               </w:rPr>
-              <w:t>4</w:t>
+              <w:t>5</w:t>
             </w:r>
             <w:r>
               <w:rPr>
@@ -806,7 +806,7 @@
               <w:lang w:eastAsia="en-GB"/>
             </w:rPr>
           </w:pPr>
-          <w:hyperlink w:anchor="_Toc77436490" w:history="1">
+          <w:hyperlink w:anchor="_Toc77785945" w:history="1">
             <w:r>
               <w:rPr>
                 <w:rStyle w:val="Hyperlink"/>
@@ -833,7 +833,7 @@
                 <w:noProof/>
                 <w:webHidden/>
               </w:rPr>
-              <w:instrText xml:space="preserve"> PAGEREF _Toc77436490 \h </w:instrText>
+              <w:instrText xml:space="preserve"> PAGEREF _Toc77785945 \h </w:instrText>
             </w:r>
             <w:r>
               <w:rPr>
@@ -853,7 +853,7 @@
                 <w:noProof/>
                 <w:webHidden/>
               </w:rPr>
-              <w:t>5</w:t>
+              <w:t>6</w:t>
             </w:r>
             <w:r>
               <w:rPr>
@@ -905,19 +905,35 @@
           <w:numId w:val="4"/>
         </w:numPr>
       </w:pPr>
-      <w:bookmarkStart w:id="0" w:name="_Toc77436482"/>
+      <w:bookmarkStart w:id="0" w:name="_Toc77785937"/>
+      <w:bookmarkStart w:id="1" w:name="_Ref77786423"/>
+      <w:bookmarkStart w:id="2" w:name="_Ref77786432"/>
+      <w:bookmarkStart w:id="3" w:name="_Ref77786459"/>
       <w:r>
         <w:lastRenderedPageBreak/>
         <w:t>Video Demonstration</w:t>
       </w:r>
       <w:bookmarkEnd w:id="0"/>
+      <w:bookmarkEnd w:id="1"/>
+      <w:bookmarkEnd w:id="2"/>
+      <w:bookmarkEnd w:id="3"/>
     </w:p>
     <w:p>
       <w:r>
-        <w:t>Video demonstration of each visualisation system can be found at the link below.</w:t>
+        <w:t xml:space="preserve">Video demonstration of each visualisation system can be found at the </w:t>
+      </w:r>
+      <w:r>
+        <w:t>following link.</w:t>
       </w:r>
     </w:p>
     <w:p>
+      <w:r>
+        <w:rPr>
+          <w:b/>
+          <w:bCs/>
+        </w:rPr>
+        <w:t xml:space="preserve">The </w:t>
+      </w:r>
       <w:r>
         <w:rPr>
           <w:b/>
@@ -959,6 +975,13 @@
           <w:b/>
           <w:bCs/>
         </w:rPr>
+        <w:t xml:space="preserve">The </w:t>
+      </w:r>
+      <w:r>
+        <w:rPr>
+          <w:b/>
+          <w:bCs/>
+        </w:rPr>
         <w:t>Giraffe</w:t>
       </w:r>
       <w:r>
@@ -997,12 +1020,14 @@
           <w:numId w:val="1"/>
         </w:numPr>
       </w:pPr>
+      <w:bookmarkStart w:id="4" w:name="_Toc77785938"/>
       <w:r>
         <w:t>Data Set</w:t>
       </w:r>
       <w:r>
         <w:t xml:space="preserve"> Description</w:t>
       </w:r>
+      <w:bookmarkEnd w:id="4"/>
     </w:p>
     <w:p>
       <w:r>
@@ -1046,19 +1071,7 @@
           <w:rPr>
             <w:rStyle w:val="Hyperlink"/>
           </w:rPr>
-          <w:t>https://github.com/rfordatascie</w:t>
-        </w:r>
-        <w:r>
-          <w:rPr>
-            <w:rStyle w:val="Hyperlink"/>
-          </w:rPr>
-          <w:t>n</w:t>
-        </w:r>
-        <w:r>
-          <w:rPr>
-            <w:rStyle w:val="Hyperlink"/>
-          </w:rPr>
-          <w:t>ce/tidytuesday/tree/master/data/2020/2020-11-24</w:t>
+          <w:t>https://github.com/rfordatascience/tidytuesday/tree/master/data/2020/2020-11-24</w:t>
         </w:r>
       </w:hyperlink>
       <w:r>
@@ -1484,24 +1497,14 @@
       <w:r>
         <w:t xml:space="preserve">Table </w:t>
       </w:r>
-      <w:r>
-        <w:fldChar w:fldCharType="begin"/>
-      </w:r>
-      <w:r>
-        <w:instrText xml:space="preserve"> SEQ Table \* ARABIC </w:instrText>
-      </w:r>
-      <w:r>
-        <w:fldChar w:fldCharType="separate"/>
-      </w:r>
-      <w:r>
-        <w:rPr>
-          <w:noProof/>
-        </w:rPr>
-        <w:t>1</w:t>
-      </w:r>
-      <w:r>
-        <w:fldChar w:fldCharType="end"/>
-      </w:r>
+      <w:fldSimple w:instr=" SEQ Table \* ARABIC ">
+        <w:r>
+          <w:rPr>
+            <w:noProof/>
+          </w:rPr>
+          <w:t>1</w:t>
+        </w:r>
+      </w:fldSimple>
       <w:r>
         <w:t>: Classification of Data Attributes</w:t>
       </w:r>
@@ -1514,11 +1517,11 @@
           <w:numId w:val="1"/>
         </w:numPr>
       </w:pPr>
-      <w:bookmarkStart w:id="1" w:name="_Toc77436484"/>
+      <w:bookmarkStart w:id="5" w:name="_Toc77785939"/>
       <w:r>
         <w:t>Visualisation Objective</w:t>
       </w:r>
-      <w:bookmarkEnd w:id="1"/>
+      <w:bookmarkEnd w:id="5"/>
     </w:p>
     <w:p>
       <w:r>
@@ -1675,24 +1678,77 @@
           <w:numId w:val="1"/>
         </w:numPr>
       </w:pPr>
-      <w:bookmarkStart w:id="2" w:name="_Toc77436485"/>
+      <w:bookmarkStart w:id="6" w:name="_Toc77785940"/>
       <w:r>
         <w:t>System Implementation</w:t>
       </w:r>
-      <w:bookmarkEnd w:id="2"/>
+      <w:bookmarkEnd w:id="6"/>
     </w:p>
     <w:p>
       <w:r>
-        <w:t>[</w:t>
-      </w:r>
-      <w:r>
-        <w:t>reference code and video</w:t>
-      </w:r>
-      <w:r>
-        <w:t xml:space="preserve"> 60s each</w:t>
-      </w:r>
-      <w:r>
-        <w:t>]</w:t>
+        <w:t>The visualisation systems are called The Zebra System and The Giraffe System. The i</w:t>
+      </w:r>
+      <w:r>
+        <w:t xml:space="preserve">mplementation </w:t>
+      </w:r>
+      <w:r>
+        <w:t xml:space="preserve">process </w:t>
+      </w:r>
+      <w:r>
+        <w:t xml:space="preserve">of both systems can be </w:t>
+      </w:r>
+      <w:r>
+        <w:t>followed</w:t>
+      </w:r>
+      <w:r>
+        <w:t xml:space="preserve"> in the program code</w:t>
+      </w:r>
+      <w:r>
+        <w:t>,</w:t>
+      </w:r>
+      <w:r>
+        <w:t xml:space="preserve"> which can be found in the accompanying folders </w:t>
+      </w:r>
+      <w:r>
+        <w:rPr>
+          <w:b/>
+          <w:bCs/>
+        </w:rPr>
+        <w:t>zebra.zip</w:t>
+      </w:r>
+      <w:r>
+        <w:t xml:space="preserve"> and </w:t>
+      </w:r>
+      <w:r>
+        <w:rPr>
+          <w:b/>
+          <w:bCs/>
+        </w:rPr>
+        <w:t>giraffe.zip</w:t>
+      </w:r>
+      <w:r>
+        <w:t>.</w:t>
+      </w:r>
+      <w:r>
+        <w:t xml:space="preserve"> For demonstration, see </w:t>
+      </w:r>
+      <w:r>
+        <w:fldChar w:fldCharType="begin"/>
+      </w:r>
+      <w:r>
+        <w:instrText xml:space="preserve"> REF _Ref77786459 \h </w:instrText>
+      </w:r>
+      <w:r>
+        <w:fldChar w:fldCharType="separate"/>
+      </w:r>
+      <w:r>
+        <w:t>Video Demonstration</w:t>
+      </w:r>
+      <w:r>
+        <w:fldChar w:fldCharType="end"/>
+      </w:r>
+      <w:r>
+        <w:t>.</w:t>
       </w:r>
     </w:p>
     <w:p>
@@ -1703,11 +1759,11 @@
           <w:numId w:val="1"/>
         </w:numPr>
       </w:pPr>
-      <w:bookmarkStart w:id="3" w:name="_Toc77436486"/>
+      <w:bookmarkStart w:id="7" w:name="_Toc77785941"/>
       <w:r>
         <w:t>Design Comparison</w:t>
       </w:r>
-      <w:bookmarkEnd w:id="3"/>
+      <w:bookmarkEnd w:id="7"/>
     </w:p>
     <w:p>
       <w:r>
@@ -1722,12 +1778,12 @@
           <w:numId w:val="1"/>
         </w:numPr>
       </w:pPr>
-      <w:bookmarkStart w:id="4" w:name="_Toc77436487"/>
+      <w:bookmarkStart w:id="8" w:name="_Toc77785942"/>
       <w:r>
         <w:lastRenderedPageBreak/>
         <w:t>User Evaluation</w:t>
       </w:r>
-      <w:bookmarkEnd w:id="4"/>
+      <w:bookmarkEnd w:id="8"/>
     </w:p>
     <w:p>
       <w:r>
@@ -1742,11 +1798,11 @@
           <w:numId w:val="1"/>
         </w:numPr>
       </w:pPr>
-      <w:bookmarkStart w:id="5" w:name="_Toc77436488"/>
+      <w:bookmarkStart w:id="9" w:name="_Toc77785943"/>
       <w:r>
         <w:t>Future Work</w:t>
       </w:r>
-      <w:bookmarkEnd w:id="5"/>
+      <w:bookmarkEnd w:id="9"/>
       <w:r>
         <w:t xml:space="preserve"> </w:t>
       </w:r>
@@ -1783,12 +1839,12 @@
           <w:numId w:val="2"/>
         </w:numPr>
       </w:pPr>
-      <w:bookmarkStart w:id="6" w:name="_Toc77436489"/>
+      <w:bookmarkStart w:id="10" w:name="_Toc77785944"/>
       <w:r>
         <w:lastRenderedPageBreak/>
         <w:t>Appendix</w:t>
       </w:r>
-      <w:bookmarkEnd w:id="6"/>
+      <w:bookmarkEnd w:id="10"/>
       <w:r>
         <w:t xml:space="preserve"> </w:t>
       </w:r>
@@ -1811,7 +1867,7 @@
         <w:br w:type="page"/>
       </w:r>
     </w:p>
-    <w:bookmarkStart w:id="7" w:name="_Toc77436490" w:displacedByCustomXml="next"/>
+    <w:bookmarkStart w:id="11" w:name="_Toc77785945" w:displacedByCustomXml="next"/>
     <w:sdt>
       <w:sdtPr>
         <w:rPr>
@@ -1835,7 +1891,7 @@
           <w:r>
             <w:t>Bibliography</w:t>
           </w:r>
-          <w:bookmarkEnd w:id="7"/>
+          <w:bookmarkEnd w:id="11"/>
         </w:p>
         <w:sdt>
           <w:sdtPr>
@@ -1857,21 +1913,7 @@
                     <w:rStyle w:val="Hyperlink"/>
                     <w:rFonts w:cstheme="minorHAnsi"/>
                   </w:rPr>
-                  <w:t>https://github.com/rfordatascience/tid</w:t>
-                </w:r>
-                <w:r>
-                  <w:rPr>
-                    <w:rStyle w:val="Hyperlink"/>
-                    <w:rFonts w:cstheme="minorHAnsi"/>
-                  </w:rPr>
-                  <w:t>y</w:t>
-                </w:r>
-                <w:r>
-                  <w:rPr>
-                    <w:rStyle w:val="Hyperlink"/>
-                    <w:rFonts w:cstheme="minorHAnsi"/>
-                  </w:rPr>
-                  <w:t>tuesday</w:t>
+                  <w:t>https://github.com/rfordatascience/tidytuesday</w:t>
                 </w:r>
               </w:hyperlink>
               <w:r>
@@ -2933,6 +2975,7 @@
   <w:style w:type="character" w:default="1" w:styleId="DefaultParagraphFont">
     <w:name w:val="Default Paragraph Font"/>
     <w:uiPriority w:val="1"/>
+    <w:semiHidden/>
     <w:unhideWhenUsed/>
   </w:style>
   <w:style w:type="table" w:default="1" w:styleId="TableNormal">

</xml_diff>